<commit_message>
Added Belighted to profile and cv
</commit_message>
<xml_diff>
--- a/cv/Joel_Cogen_fr.docx
+++ b/cv/Joel_Cogen_fr.docx
@@ -412,7 +412,7 @@
                 <w:szCs w:val="24"/>
               </w:rPr>
               <w:drawing>
-                <wp:anchor distT="0" distB="0" distL="114300" distR="114300" simplePos="0" relativeHeight="251639296" behindDoc="1" locked="0" layoutInCell="1" allowOverlap="1" wp14:anchorId="39BAE75A" wp14:editId="524A382B">
+                <wp:anchor distT="0" distB="0" distL="114300" distR="114300" simplePos="0" relativeHeight="251703808" behindDoc="1" locked="0" layoutInCell="1" allowOverlap="1" wp14:anchorId="435962BB" wp14:editId="572D714E">
                   <wp:simplePos x="0" y="0"/>
                   <wp:positionH relativeFrom="column">
                     <wp:posOffset>139700</wp:posOffset>
@@ -486,30 +486,31 @@
               <w:rPr>
                 <w:rFonts w:ascii="CuprumFFU" w:hAnsi="CuprumFFU"/>
                 <w:color w:val="000000" w:themeColor="text1"/>
-                <w:sz w:val="24"/>
-                <w:szCs w:val="24"/>
-                <w:lang w:val="fr-BE"/>
-              </w:rPr>
-            </w:pPr>
-          </w:p>
-          <w:p>
-            <w:pPr>
-              <w:rPr>
-                <w:rFonts w:ascii="CuprumFFU" w:hAnsi="CuprumFFU"/>
-                <w:color w:val="000000" w:themeColor="text1"/>
-                <w:sz w:val="24"/>
-                <w:szCs w:val="24"/>
-                <w:lang w:val="fr-BE"/>
-              </w:rPr>
-            </w:pPr>
-          </w:p>
-          <w:p>
-            <w:pPr>
-              <w:rPr>
-                <w:rFonts w:ascii="CuprumFFU" w:hAnsi="CuprumFFU"/>
-                <w:color w:val="000000" w:themeColor="text1"/>
-                <w:sz w:val="24"/>
-                <w:szCs w:val="24"/>
+                <w:sz w:val="20"/>
+                <w:szCs w:val="20"/>
+                <w:lang w:val="fr-BE"/>
+              </w:rPr>
+            </w:pPr>
+          </w:p>
+          <w:p>
+            <w:pPr>
+              <w:rPr>
+                <w:rFonts w:ascii="CuprumFFU" w:hAnsi="CuprumFFU"/>
+                <w:color w:val="000000" w:themeColor="text1"/>
+                <w:sz w:val="20"/>
+                <w:szCs w:val="20"/>
+                <w:lang w:val="fr-BE"/>
+              </w:rPr>
+            </w:pPr>
+          </w:p>
+          <w:p>
+            <w:pPr>
+              <w:rPr>
+                <w:rFonts w:ascii="CuprumFFU" w:hAnsi="CuprumFFU"/>
+                <w:color w:val="000000" w:themeColor="text1"/>
+                <w:sz w:val="20"/>
+                <w:szCs w:val="20"/>
+                <w:vertAlign w:val="subscript"/>
                 <w:lang w:val="fr-BE"/>
               </w:rPr>
             </w:pPr>
@@ -576,7 +577,7 @@
                 <w:szCs w:val="24"/>
               </w:rPr>
               <w:drawing>
-                <wp:anchor distT="0" distB="0" distL="114300" distR="114300" simplePos="0" relativeHeight="251632128" behindDoc="1" locked="0" layoutInCell="1" allowOverlap="1" wp14:anchorId="643AA0A0" wp14:editId="0A8FCB85">
+                <wp:anchor distT="0" distB="0" distL="114300" distR="114300" simplePos="0" relativeHeight="251702784" behindDoc="1" locked="0" layoutInCell="1" allowOverlap="1" wp14:anchorId="0560A138" wp14:editId="671599B0">
                   <wp:simplePos x="0" y="0"/>
                   <wp:positionH relativeFrom="column">
                     <wp:posOffset>236220</wp:posOffset>
@@ -1064,7 +1065,7 @@
                 <w:szCs w:val="20"/>
               </w:rPr>
               <w:drawing>
-                <wp:anchor distT="0" distB="0" distL="114300" distR="114300" simplePos="0" relativeHeight="251682304" behindDoc="1" locked="0" layoutInCell="1" allowOverlap="1" wp14:anchorId="487B61EE" wp14:editId="4068C57F">
+                <wp:anchor distT="0" distB="0" distL="114300" distR="114300" simplePos="0" relativeHeight="251707904" behindDoc="1" locked="0" layoutInCell="1" allowOverlap="1" wp14:anchorId="42B5E58E" wp14:editId="573452A6">
                   <wp:simplePos x="0" y="0"/>
                   <wp:positionH relativeFrom="column">
                     <wp:posOffset>13970</wp:posOffset>
@@ -1126,7 +1127,7 @@
                 <w:szCs w:val="20"/>
               </w:rPr>
               <w:drawing>
-                <wp:anchor distT="0" distB="0" distL="114300" distR="114300" simplePos="0" relativeHeight="251667968" behindDoc="1" locked="0" layoutInCell="1" allowOverlap="1" wp14:anchorId="0E6D7168" wp14:editId="17A45536">
+                <wp:anchor distT="0" distB="0" distL="114300" distR="114300" simplePos="0" relativeHeight="251705856" behindDoc="1" locked="0" layoutInCell="1" allowOverlap="1" wp14:anchorId="0D5390E3" wp14:editId="59E9FB20">
                   <wp:simplePos x="0" y="0"/>
                   <wp:positionH relativeFrom="column">
                     <wp:posOffset>12029</wp:posOffset>
@@ -1213,16 +1214,6 @@
                 <w:lang w:val="fr-BE"/>
               </w:rPr>
               <w:br/>
-            </w:r>
-            <w:r>
-              <w:rPr>
-                <w:rFonts w:cstheme="minorHAnsi"/>
-                <w:noProof/>
-                <w:color w:val="000000" w:themeColor="text1"/>
-                <w:sz w:val="20"/>
-                <w:szCs w:val="20"/>
-                <w:lang w:val="fr-BE"/>
-              </w:rPr>
               <w:t>joel@joelcogen.com</w:t>
             </w:r>
             <w:r>
@@ -1258,7 +1249,7 @@
                 <w:szCs w:val="20"/>
               </w:rPr>
               <w:drawing>
-                <wp:anchor distT="0" distB="0" distL="114300" distR="114300" simplePos="0" relativeHeight="251660800" behindDoc="1" locked="0" layoutInCell="1" allowOverlap="1" wp14:anchorId="1665B576" wp14:editId="56EF3639">
+                <wp:anchor distT="0" distB="0" distL="114300" distR="114300" simplePos="0" relativeHeight="251704832" behindDoc="1" locked="0" layoutInCell="1" allowOverlap="1" wp14:anchorId="0053F057" wp14:editId="2F37FACB">
                   <wp:simplePos x="0" y="0"/>
                   <wp:positionH relativeFrom="column">
                     <wp:posOffset>20655</wp:posOffset>
@@ -1355,7 +1346,7 @@
                 <w:szCs w:val="20"/>
               </w:rPr>
               <w:drawing>
-                <wp:anchor distT="0" distB="0" distL="114300" distR="114300" simplePos="0" relativeHeight="251696640" behindDoc="1" locked="0" layoutInCell="1" allowOverlap="1" wp14:anchorId="3200180D" wp14:editId="48A7816A">
+                <wp:anchor distT="0" distB="0" distL="114300" distR="114300" simplePos="0" relativeHeight="251709952" behindDoc="1" locked="0" layoutInCell="1" allowOverlap="1" wp14:anchorId="119D18A4" wp14:editId="52C6F3BD">
                   <wp:simplePos x="0" y="0"/>
                   <wp:positionH relativeFrom="column">
                     <wp:posOffset>3603</wp:posOffset>
@@ -1417,7 +1408,7 @@
                 <w:szCs w:val="20"/>
               </w:rPr>
               <w:drawing>
-                <wp:anchor distT="0" distB="0" distL="114300" distR="114300" simplePos="0" relativeHeight="251689472" behindDoc="1" locked="0" layoutInCell="1" allowOverlap="1" wp14:anchorId="5D1C9F6A" wp14:editId="2E1C9288">
+                <wp:anchor distT="0" distB="0" distL="114300" distR="114300" simplePos="0" relativeHeight="251708928" behindDoc="1" locked="0" layoutInCell="1" allowOverlap="1" wp14:anchorId="35818149" wp14:editId="4449AF60">
                   <wp:simplePos x="0" y="0"/>
                   <wp:positionH relativeFrom="column">
                     <wp:posOffset>3403</wp:posOffset>
@@ -1481,7 +1472,7 @@
                 <w:szCs w:val="20"/>
               </w:rPr>
               <w:drawing>
-                <wp:anchor distT="0" distB="0" distL="114300" distR="114300" simplePos="0" relativeHeight="251675136" behindDoc="1" locked="0" layoutInCell="1" allowOverlap="1" wp14:anchorId="192E29E6" wp14:editId="1B0A22C4">
+                <wp:anchor distT="0" distB="0" distL="114300" distR="114300" simplePos="0" relativeHeight="251706880" behindDoc="1" locked="0" layoutInCell="1" allowOverlap="1" wp14:anchorId="59D9D841" wp14:editId="154A2269">
                   <wp:simplePos x="0" y="0"/>
                   <wp:positionH relativeFrom="column">
                     <wp:posOffset>21129</wp:posOffset>
@@ -1576,7 +1567,7 @@
                 <w:szCs w:val="18"/>
                 <w:lang w:val="fr-BE"/>
               </w:rPr>
-              <w:t>Rue du Grand Trou Oudart</w:t>
+              <w:t>Rue du Grand Trou Oudart,  12</w:t>
             </w:r>
             <w:r>
               <w:rPr>
@@ -1587,28 +1578,6 @@
                 <w:szCs w:val="18"/>
                 <w:lang w:val="fr-BE"/>
               </w:rPr>
-              <w:t xml:space="preserve">, </w:t>
-            </w:r>
-            <w:r>
-              <w:rPr>
-                <w:rFonts w:cstheme="minorHAnsi"/>
-                <w:noProof/>
-                <w:color w:val="000000" w:themeColor="text1"/>
-                <w:sz w:val="18"/>
-                <w:szCs w:val="18"/>
-                <w:lang w:val="fr-BE"/>
-              </w:rPr>
-              <w:t xml:space="preserve"> 12</w:t>
-            </w:r>
-            <w:r>
-              <w:rPr>
-                <w:rFonts w:cstheme="minorHAnsi"/>
-                <w:noProof/>
-                <w:color w:val="000000" w:themeColor="text1"/>
-                <w:sz w:val="18"/>
-                <w:szCs w:val="18"/>
-                <w:lang w:val="fr-BE"/>
-              </w:rPr>
               <w:br/>
               <w:t>B-7000 Mons</w:t>
             </w:r>
@@ -1643,19 +1612,292 @@
                 <w:szCs w:val="20"/>
                 <w:lang w:val="fr-BE"/>
               </w:rPr>
-              <w:t>P</w:t>
-            </w:r>
-            <w:r>
-              <w:rPr>
-                <w:rFonts w:cstheme="minorHAnsi"/>
-                <w:noProof/>
-                <w:color w:val="000000" w:themeColor="text1"/>
-                <w:sz w:val="20"/>
-                <w:szCs w:val="20"/>
-                <w:lang w:val="fr-BE"/>
-              </w:rPr>
-              <w:t>ermis B</w:t>
-            </w:r>
+              <w:t>Permis B</w:t>
+            </w:r>
+          </w:p>
+        </w:tc>
+      </w:tr>
+      <w:tr>
+        <w:trPr>
+          <w:trHeight w:val="988"/>
+        </w:trPr>
+        <w:tc>
+          <w:tcPr>
+            <w:tcW w:w="1809" w:type="dxa"/>
+          </w:tcPr>
+          <w:p>
+            <w:pPr>
+              <w:jc w:val="right"/>
+              <w:rPr>
+                <w:rFonts w:ascii="CuprumFFU" w:hAnsi="CuprumFFU"/>
+                <w:i/>
+                <w:color w:val="808080" w:themeColor="background1" w:themeShade="80"/>
+                <w:sz w:val="24"/>
+                <w:szCs w:val="24"/>
+                <w:lang w:val="fr-BE"/>
+              </w:rPr>
+            </w:pPr>
+            <w:r>
+              <w:rPr>
+                <w:rFonts w:ascii="CuprumFFU" w:hAnsi="CuprumFFU"/>
+                <w:i/>
+                <w:color w:val="808080" w:themeColor="background1" w:themeShade="80"/>
+                <w:sz w:val="24"/>
+                <w:szCs w:val="24"/>
+                <w:lang w:val="fr-BE"/>
+              </w:rPr>
+              <w:t xml:space="preserve"> 201</w:t>
+            </w:r>
+            <w:r>
+              <w:rPr>
+                <w:rFonts w:ascii="CuprumFFU" w:hAnsi="CuprumFFU"/>
+                <w:i/>
+                <w:color w:val="808080" w:themeColor="background1" w:themeShade="80"/>
+                <w:sz w:val="24"/>
+                <w:szCs w:val="24"/>
+                <w:lang w:val="fr-BE"/>
+              </w:rPr>
+              <w:t>1+</w:t>
+            </w:r>
+          </w:p>
+        </w:tc>
+        <w:tc>
+          <w:tcPr>
+            <w:tcW w:w="5812" w:type="dxa"/>
+          </w:tcPr>
+          <w:p>
+            <w:pPr>
+              <w:ind w:right="4"/>
+              <w:rPr>
+                <w:rFonts w:cstheme="minorHAnsi"/>
+                <w:b/>
+                <w:color w:val="0090B4"/>
+                <w:lang w:val="fr-BE"/>
+              </w:rPr>
+            </w:pPr>
+            <w:r>
+              <w:rPr>
+                <w:rFonts w:cstheme="minorHAnsi"/>
+                <w:b/>
+                <w:color w:val="0090B4"/>
+                <w:lang w:val="fr-BE"/>
+              </w:rPr>
+              <w:t>Belighted, Louvain-la-Neuve</w:t>
+            </w:r>
+          </w:p>
+          <w:p>
+            <w:pPr>
+              <w:ind w:right="4"/>
+              <w:rPr>
+                <w:rFonts w:cstheme="minorHAnsi"/>
+                <w:i/>
+                <w:color w:val="000000" w:themeColor="text1"/>
+                <w:lang w:val="fr-BE"/>
+              </w:rPr>
+            </w:pPr>
+            <w:r>
+              <w:rPr>
+                <w:rFonts w:cstheme="minorHAnsi"/>
+                <w:i/>
+                <w:color w:val="000000" w:themeColor="text1"/>
+                <w:lang w:val="fr-BE"/>
+              </w:rPr>
+              <w:t xml:space="preserve">Développeur </w:t>
+            </w:r>
+            <w:r>
+              <w:rPr>
+                <w:rFonts w:cstheme="minorHAnsi"/>
+                <w:i/>
+                <w:color w:val="000000" w:themeColor="text1"/>
+                <w:lang w:val="fr-BE"/>
+              </w:rPr>
+              <w:t>web</w:t>
+            </w:r>
+          </w:p>
+          <w:p>
+            <w:pPr>
+              <w:tabs>
+                <w:tab w:val="left" w:pos="5004"/>
+              </w:tabs>
+              <w:ind w:right="4"/>
+              <w:rPr>
+                <w:rFonts w:cstheme="minorHAnsi"/>
+                <w:color w:val="000000" w:themeColor="text1"/>
+                <w:sz w:val="16"/>
+                <w:szCs w:val="16"/>
+                <w:lang w:val="fr-BE"/>
+              </w:rPr>
+            </w:pPr>
+            <w:r>
+              <w:rPr>
+                <w:rFonts w:cstheme="minorHAnsi"/>
+                <w:color w:val="000000" w:themeColor="text1"/>
+                <w:sz w:val="20"/>
+                <w:szCs w:val="20"/>
+                <w:lang w:val="fr-BE"/>
+              </w:rPr>
+              <w:t>Développement d'applications web avec Ruby on Rails</w:t>
+            </w:r>
+            <w:r>
+              <w:rPr>
+                <w:rFonts w:cstheme="minorHAnsi"/>
+                <w:color w:val="000000" w:themeColor="text1"/>
+                <w:sz w:val="20"/>
+                <w:szCs w:val="20"/>
+                <w:lang w:val="fr-BE"/>
+              </w:rPr>
+              <w:br/>
+            </w:r>
+          </w:p>
+        </w:tc>
+        <w:tc>
+          <w:tcPr>
+            <w:tcW w:w="3119" w:type="dxa"/>
+            <w:vMerge/>
+          </w:tcPr>
+          <w:p>
+            <w:pPr>
+              <w:rPr>
+                <w:rFonts w:ascii="CuprumFFU" w:hAnsi="CuprumFFU"/>
+                <w:color w:val="000000" w:themeColor="text1"/>
+                <w:sz w:val="52"/>
+                <w:szCs w:val="52"/>
+                <w:lang w:val="fr-BE"/>
+              </w:rPr>
+            </w:pPr>
+          </w:p>
+        </w:tc>
+      </w:tr>
+      <w:tr>
+        <w:trPr>
+          <w:trHeight w:val="392"/>
+        </w:trPr>
+        <w:tc>
+          <w:tcPr>
+            <w:tcW w:w="1809" w:type="dxa"/>
+          </w:tcPr>
+          <w:p>
+            <w:pPr>
+              <w:jc w:val="right"/>
+              <w:rPr>
+                <w:rFonts w:ascii="CuprumFFU" w:hAnsi="CuprumFFU"/>
+                <w:i/>
+                <w:color w:val="808080" w:themeColor="background1" w:themeShade="80"/>
+                <w:sz w:val="24"/>
+                <w:szCs w:val="24"/>
+                <w:lang w:val="fr-BE"/>
+              </w:rPr>
+            </w:pPr>
+            <w:r>
+              <w:rPr>
+                <w:rFonts w:ascii="CuprumFFU" w:hAnsi="CuprumFFU"/>
+                <w:i/>
+                <w:color w:val="808080" w:themeColor="background1" w:themeShade="80"/>
+                <w:sz w:val="24"/>
+                <w:szCs w:val="24"/>
+                <w:lang w:val="fr-BE"/>
+              </w:rPr>
+              <w:t>2010</w:t>
+            </w:r>
+          </w:p>
+        </w:tc>
+        <w:tc>
+          <w:tcPr>
+            <w:tcW w:w="5812" w:type="dxa"/>
+          </w:tcPr>
+          <w:p>
+            <w:pPr>
+              <w:ind w:right="4"/>
+              <w:rPr>
+                <w:rFonts w:cstheme="minorHAnsi"/>
+                <w:b/>
+                <w:color w:val="0090B4"/>
+                <w:lang w:val="fr-BE"/>
+              </w:rPr>
+            </w:pPr>
+            <w:r>
+              <w:rPr>
+                <w:rFonts w:cstheme="minorHAnsi"/>
+                <w:b/>
+                <w:color w:val="0090B4"/>
+                <w:lang w:val="fr-BE"/>
+              </w:rPr>
+              <w:t>Agilitic SCRL, Mons</w:t>
+            </w:r>
+          </w:p>
+          <w:p>
+            <w:pPr>
+              <w:ind w:right="4"/>
+              <w:rPr>
+                <w:rFonts w:cstheme="minorHAnsi"/>
+                <w:i/>
+                <w:color w:val="000000" w:themeColor="text1"/>
+                <w:lang w:val="fr-BE"/>
+              </w:rPr>
+            </w:pPr>
+            <w:r>
+              <w:rPr>
+                <w:rFonts w:cstheme="minorHAnsi"/>
+                <w:i/>
+                <w:color w:val="000000" w:themeColor="text1"/>
+                <w:lang w:val="fr-BE"/>
+              </w:rPr>
+              <w:t>Développeur stagiaire</w:t>
+            </w:r>
+            <w:bookmarkStart w:id="0" w:name="_GoBack"/>
+            <w:bookmarkEnd w:id="0"/>
+          </w:p>
+          <w:p>
+            <w:pPr>
+              <w:ind w:right="4"/>
+              <w:rPr>
+                <w:rFonts w:cstheme="minorHAnsi"/>
+                <w:color w:val="000000" w:themeColor="text1"/>
+                <w:sz w:val="20"/>
+                <w:szCs w:val="20"/>
+                <w:lang w:val="fr-BE"/>
+              </w:rPr>
+            </w:pPr>
+            <w:r>
+              <w:rPr>
+                <w:rFonts w:cstheme="minorHAnsi"/>
+                <w:color w:val="000000" w:themeColor="text1"/>
+                <w:sz w:val="20"/>
+                <w:szCs w:val="20"/>
+                <w:lang w:val="fr-BE"/>
+              </w:rPr>
+              <w:t>Création d’un front-end (SproutCore) pour une application CRM conçue en Ruby on Rails</w:t>
+            </w:r>
+          </w:p>
+          <w:p>
+            <w:pPr>
+              <w:ind w:right="4"/>
+              <w:rPr>
+                <w:rFonts w:cstheme="minorHAnsi"/>
+                <w:b/>
+                <w:color w:val="0090B4"/>
+                <w:sz w:val="16"/>
+                <w:szCs w:val="16"/>
+                <w:lang w:val="fr-BE"/>
+              </w:rPr>
+            </w:pPr>
+          </w:p>
+        </w:tc>
+        <w:tc>
+          <w:tcPr>
+            <w:tcW w:w="3119" w:type="dxa"/>
+            <w:vMerge/>
+          </w:tcPr>
+          <w:p>
+            <w:pPr>
+              <w:rPr>
+                <w:rFonts w:ascii="CuprumFFU" w:hAnsi="CuprumFFU"/>
+                <w:color w:val="000000" w:themeColor="text1"/>
+                <w:sz w:val="52"/>
+                <w:szCs w:val="52"/>
+                <w:lang w:val="fr-BE"/>
+              </w:rPr>
+            </w:pPr>
           </w:p>
         </w:tc>
       </w:tr>
@@ -1680,141 +1922,13 @@
               <w:rPr>
                 <w:rFonts w:ascii="CuprumFFU" w:hAnsi="CuprumFFU"/>
                 <w:i/>
+                <w:noProof/>
                 <w:color w:val="808080" w:themeColor="background1" w:themeShade="80"/>
                 <w:sz w:val="24"/>
                 <w:szCs w:val="24"/>
-                <w:lang w:val="fr-BE"/>
-              </w:rPr>
-              <w:t xml:space="preserve"> 2010</w:t>
-            </w:r>
-          </w:p>
-        </w:tc>
-        <w:tc>
-          <w:tcPr>
-            <w:tcW w:w="5812" w:type="dxa"/>
-          </w:tcPr>
-          <w:p>
-            <w:pPr>
-              <w:ind w:right="4"/>
-              <w:rPr>
-                <w:rFonts w:cstheme="minorHAnsi"/>
-                <w:b/>
-                <w:color w:val="0090B4"/>
-                <w:lang w:val="fr-BE"/>
-              </w:rPr>
-            </w:pPr>
-            <w:r>
-              <w:rPr>
-                <w:rFonts w:cstheme="minorHAnsi"/>
-                <w:b/>
-                <w:color w:val="0090B4"/>
-                <w:lang w:val="fr-BE"/>
-              </w:rPr>
-              <w:t>Agilitic SCRL, Mons</w:t>
-            </w:r>
-          </w:p>
-          <w:p>
-            <w:pPr>
-              <w:ind w:right="4"/>
-              <w:rPr>
-                <w:rFonts w:cstheme="minorHAnsi"/>
-                <w:i/>
-                <w:color w:val="000000" w:themeColor="text1"/>
-                <w:lang w:val="fr-BE"/>
-              </w:rPr>
-            </w:pPr>
-            <w:r>
-              <w:rPr>
-                <w:rFonts w:cstheme="minorHAnsi"/>
-                <w:i/>
-                <w:color w:val="000000" w:themeColor="text1"/>
-                <w:lang w:val="fr-BE"/>
-              </w:rPr>
-              <w:t>Développeur stagiaire</w:t>
-            </w:r>
-          </w:p>
-          <w:p>
-            <w:pPr>
-              <w:tabs>
-                <w:tab w:val="left" w:pos="5004"/>
-              </w:tabs>
-              <w:ind w:right="4"/>
-              <w:rPr>
-                <w:rFonts w:cstheme="minorHAnsi"/>
-                <w:color w:val="000000" w:themeColor="text1"/>
-                <w:sz w:val="16"/>
-                <w:szCs w:val="16"/>
-                <w:lang w:val="fr-BE"/>
-              </w:rPr>
-            </w:pPr>
-            <w:r>
-              <w:rPr>
-                <w:rFonts w:cstheme="minorHAnsi"/>
-                <w:color w:val="000000" w:themeColor="text1"/>
-                <w:sz w:val="20"/>
-                <w:szCs w:val="20"/>
-                <w:lang w:val="fr-BE"/>
-              </w:rPr>
-              <w:t>Création d’un front-end (SproutCore) pour une application CRM conçue en Ruby on Rails</w:t>
-            </w:r>
-            <w:r>
-              <w:rPr>
-                <w:rFonts w:cstheme="minorHAnsi"/>
-                <w:color w:val="000000" w:themeColor="text1"/>
-                <w:sz w:val="20"/>
-                <w:szCs w:val="20"/>
-                <w:lang w:val="fr-BE"/>
-              </w:rPr>
-              <w:br/>
-            </w:r>
-          </w:p>
-        </w:tc>
-        <w:tc>
-          <w:tcPr>
-            <w:tcW w:w="3119" w:type="dxa"/>
-            <w:vMerge/>
-          </w:tcPr>
-          <w:p>
-            <w:pPr>
-              <w:rPr>
-                <w:rFonts w:ascii="CuprumFFU" w:hAnsi="CuprumFFU"/>
-                <w:color w:val="000000" w:themeColor="text1"/>
-                <w:sz w:val="52"/>
-                <w:szCs w:val="52"/>
-                <w:lang w:val="fr-BE"/>
-              </w:rPr>
-            </w:pPr>
-          </w:p>
-        </w:tc>
-      </w:tr>
-      <w:tr>
-        <w:tc>
-          <w:tcPr>
-            <w:tcW w:w="1809" w:type="dxa"/>
-          </w:tcPr>
-          <w:p>
-            <w:pPr>
-              <w:jc w:val="right"/>
-              <w:rPr>
-                <w:rFonts w:ascii="CuprumFFU" w:hAnsi="CuprumFFU"/>
-                <w:i/>
-                <w:color w:val="808080" w:themeColor="background1" w:themeShade="80"/>
-                <w:sz w:val="24"/>
-                <w:szCs w:val="24"/>
-                <w:lang w:val="fr-BE"/>
-              </w:rPr>
-            </w:pPr>
-            <w:r>
-              <w:rPr>
-                <w:rFonts w:ascii="CuprumFFU" w:hAnsi="CuprumFFU"/>
-                <w:i/>
-                <w:noProof/>
-                <w:color w:val="808080" w:themeColor="background1" w:themeShade="80"/>
-                <w:sz w:val="24"/>
-                <w:szCs w:val="24"/>
               </w:rPr>
               <w:drawing>
-                <wp:anchor distT="0" distB="0" distL="114300" distR="114300" simplePos="0" relativeHeight="251646464" behindDoc="1" locked="0" layoutInCell="1" allowOverlap="1" wp14:anchorId="6EE4743E" wp14:editId="4D4C73D2">
+                <wp:anchor distT="0" distB="0" distL="114300" distR="114300" simplePos="0" relativeHeight="251712000" behindDoc="1" locked="0" layoutInCell="1" allowOverlap="1" wp14:anchorId="5816E618" wp14:editId="0185F94B">
                   <wp:simplePos x="0" y="0"/>
                   <wp:positionH relativeFrom="column">
                     <wp:posOffset>105410</wp:posOffset>
@@ -2331,7 +2445,7 @@
                 <w:szCs w:val="24"/>
               </w:rPr>
               <w:drawing>
-                <wp:anchor distT="0" distB="0" distL="114300" distR="114300" simplePos="0" relativeHeight="251624960" behindDoc="1" locked="0" layoutInCell="1" allowOverlap="1" wp14:anchorId="09041E87" wp14:editId="7E13CF58">
+                <wp:anchor distT="0" distB="0" distL="114300" distR="114300" simplePos="0" relativeHeight="251710976" behindDoc="1" locked="0" layoutInCell="1" allowOverlap="1" wp14:anchorId="0BB96C2B" wp14:editId="637770C2">
                   <wp:simplePos x="0" y="0"/>
                   <wp:positionH relativeFrom="column">
                     <wp:posOffset>73660</wp:posOffset>
@@ -2768,6 +2882,19 @@
               <w:ind w:right="4"/>
               <w:rPr>
                 <w:rFonts w:cstheme="minorHAnsi"/>
+                <w:i/>
+                <w:color w:val="000000" w:themeColor="text1"/>
+                <w:sz w:val="20"/>
+                <w:szCs w:val="20"/>
+                <w:lang w:val="fr-BE"/>
+              </w:rPr>
+            </w:pPr>
+          </w:p>
+          <w:p>
+            <w:pPr>
+              <w:ind w:right="4"/>
+              <w:rPr>
+                <w:rFonts w:cstheme="minorHAnsi"/>
                 <w:color w:val="000000" w:themeColor="text1"/>
                 <w:sz w:val="16"/>
                 <w:szCs w:val="16"/>
@@ -2815,74 +2942,11 @@
               <w:rPr>
                 <w:rFonts w:ascii="CuprumFFU" w:hAnsi="CuprumFFU"/>
                 <w:i/>
-                <w:noProof/>
                 <w:color w:val="808080" w:themeColor="background1" w:themeShade="80"/>
                 <w:sz w:val="24"/>
                 <w:szCs w:val="24"/>
               </w:rPr>
-              <w:drawing>
-                <wp:anchor distT="0" distB="0" distL="114300" distR="114300" simplePos="0" relativeHeight="251653632" behindDoc="1" locked="0" layoutInCell="1" allowOverlap="1" wp14:anchorId="59066CE9" wp14:editId="668D0FEB">
-                  <wp:simplePos x="0" y="0"/>
-                  <wp:positionH relativeFrom="column">
-                    <wp:posOffset>127000</wp:posOffset>
-                  </wp:positionH>
-                  <wp:positionV relativeFrom="paragraph">
-                    <wp:posOffset>574766</wp:posOffset>
-                  </wp:positionV>
-                  <wp:extent cx="289294" cy="287079"/>
-                  <wp:effectExtent l="0" t="0" r="0" b="0"/>
-                  <wp:wrapNone/>
-                  <wp:docPr id="44" name="Image 17"/>
-                  <wp:cNvGraphicFramePr>
-                    <a:graphicFrameLocks xmlns:a="http://schemas.openxmlformats.org/drawingml/2006/main" noChangeAspect="1"/>
-                  </wp:cNvGraphicFramePr>
-                  <a:graphic xmlns:a="http://schemas.openxmlformats.org/drawingml/2006/main">
-                    <a:graphicData uri="http://schemas.openxmlformats.org/drawingml/2006/picture">
-                      <pic:pic xmlns:pic="http://schemas.openxmlformats.org/drawingml/2006/picture">
-                        <pic:nvPicPr>
-                          <pic:cNvPr id="0" name="Picture 17"/>
-                          <pic:cNvPicPr>
-                            <a:picLocks noChangeAspect="1" noChangeArrowheads="1"/>
-                          </pic:cNvPicPr>
-                        </pic:nvPicPr>
-                        <pic:blipFill>
-                          <a:blip r:embed="rId17" cstate="print"/>
-                          <a:srcRect/>
-                          <a:stretch>
-                            <a:fillRect/>
-                          </a:stretch>
-                        </pic:blipFill>
-                        <pic:spPr bwMode="auto">
-                          <a:xfrm>
-                            <a:off x="0" y="0"/>
-                            <a:ext cx="289294" cy="287079"/>
-                          </a:xfrm>
-                          <a:prstGeom prst="rect">
-                            <a:avLst/>
-                          </a:prstGeom>
-                          <a:noFill/>
-                          <a:ln w="9525">
-                            <a:noFill/>
-                            <a:miter lim="800000"/>
-                            <a:headEnd/>
-                            <a:tailEnd/>
-                          </a:ln>
-                        </pic:spPr>
-                      </pic:pic>
-                    </a:graphicData>
-                  </a:graphic>
-                </wp:anchor>
-              </w:drawing>
-            </w:r>
-            <w:r>
-              <w:rPr>
-                <w:rFonts w:ascii="CuprumFFU" w:hAnsi="CuprumFFU"/>
-                <w:i/>
-                <w:color w:val="808080" w:themeColor="background1" w:themeShade="80"/>
-                <w:sz w:val="24"/>
-                <w:szCs w:val="24"/>
-              </w:rPr>
-              <w:t>2005</w:t>
+              <w:t>Acquis</w:t>
             </w:r>
           </w:p>
         </w:tc>
@@ -2892,12 +2956,10 @@
           </w:tcPr>
           <w:p>
             <w:pPr>
-              <w:ind w:right="4"/>
               <w:rPr>
                 <w:rFonts w:cstheme="minorHAnsi"/>
                 <w:b/>
                 <w:color w:val="0090B4"/>
-                <w:lang w:val="fr-BE"/>
               </w:rPr>
             </w:pPr>
             <w:r>
@@ -2905,51 +2967,74 @@
                 <w:rFonts w:cstheme="minorHAnsi"/>
                 <w:b/>
                 <w:color w:val="0090B4"/>
-                <w:lang w:val="fr-BE"/>
-              </w:rPr>
-              <w:t>Enseignement secondaire - Athénée Royal de Waterloo</w:t>
-            </w:r>
-          </w:p>
-          <w:p>
-            <w:pPr>
-              <w:ind w:right="4"/>
-              <w:rPr>
-                <w:rFonts w:cstheme="minorHAnsi"/>
-                <w:i/>
-                <w:color w:val="000000" w:themeColor="text1"/>
-                <w:lang w:val="fr-BE"/>
-              </w:rPr>
-            </w:pPr>
-            <w:r>
-              <w:rPr>
-                <w:rFonts w:cstheme="minorHAnsi"/>
-                <w:i/>
-                <w:color w:val="000000" w:themeColor="text1"/>
-                <w:lang w:val="fr-BE"/>
-              </w:rPr>
-              <w:t>Section Mathématiques</w:t>
-            </w:r>
-          </w:p>
-          <w:p>
-            <w:pPr>
-              <w:ind w:right="4"/>
-              <w:rPr>
-                <w:rFonts w:cstheme="minorHAnsi"/>
-                <w:i/>
-                <w:color w:val="000000" w:themeColor="text1"/>
-                <w:lang w:val="fr-BE"/>
-              </w:rPr>
-            </w:pPr>
-          </w:p>
-          <w:p>
-            <w:pPr>
-              <w:ind w:right="4"/>
+              </w:rPr>
+              <w:t>Langages</w:t>
+            </w:r>
+          </w:p>
+          <w:p>
+            <w:pPr>
+              <w:rPr>
+                <w:rFonts w:cstheme="minorHAnsi"/>
+                <w:color w:val="000000" w:themeColor="text1"/>
+              </w:rPr>
+            </w:pPr>
+            <w:r>
+              <w:rPr>
+                <w:rFonts w:cstheme="minorHAnsi"/>
+                <w:color w:val="000000" w:themeColor="text1"/>
+              </w:rPr>
+              <w:t>Ruby, PHP, Java, Python, Bash, HTML/CSS, XML, XSLT</w:t>
+            </w:r>
+          </w:p>
+          <w:p>
+            <w:pPr>
               <w:rPr>
                 <w:rFonts w:cstheme="minorHAnsi"/>
                 <w:color w:val="000000" w:themeColor="text1"/>
                 <w:sz w:val="16"/>
                 <w:szCs w:val="16"/>
-                <w:lang w:val="fr-BE"/>
+              </w:rPr>
+            </w:pPr>
+          </w:p>
+          <w:p>
+            <w:pPr>
+              <w:rPr>
+                <w:rFonts w:cstheme="minorHAnsi"/>
+                <w:b/>
+                <w:color w:val="0090B4"/>
+              </w:rPr>
+            </w:pPr>
+            <w:r>
+              <w:rPr>
+                <w:rFonts w:cstheme="minorHAnsi"/>
+                <w:b/>
+                <w:color w:val="0090B4"/>
+              </w:rPr>
+              <w:t>Frameworks</w:t>
+            </w:r>
+          </w:p>
+          <w:p>
+            <w:pPr>
+              <w:rPr>
+                <w:rFonts w:cstheme="minorHAnsi"/>
+                <w:color w:val="000000" w:themeColor="text1"/>
+              </w:rPr>
+            </w:pPr>
+            <w:r>
+              <w:rPr>
+                <w:rFonts w:cstheme="minorHAnsi"/>
+                <w:color w:val="000000" w:themeColor="text1"/>
+              </w:rPr>
+              <w:t>Ruby on Rails, .NET</w:t>
+            </w:r>
+          </w:p>
+          <w:p>
+            <w:pPr>
+              <w:rPr>
+                <w:rFonts w:cstheme="minorHAnsi"/>
+                <w:color w:val="000000" w:themeColor="text1"/>
+                <w:sz w:val="16"/>
+                <w:szCs w:val="16"/>
               </w:rPr>
             </w:pPr>
           </w:p>
@@ -2958,7 +3043,6 @@
           <w:tcPr>
             <w:tcW w:w="3119" w:type="dxa"/>
             <w:vMerge/>
-            <w:shd w:val="clear" w:color="auto" w:fill="auto"/>
           </w:tcPr>
           <w:p>
             <w:pPr>
@@ -2967,7 +3051,6 @@
                 <w:color w:val="000000" w:themeColor="text1"/>
                 <w:sz w:val="52"/>
                 <w:szCs w:val="52"/>
-                <w:lang w:val="fr-BE"/>
               </w:rPr>
             </w:pPr>
           </w:p>
@@ -2984,21 +3067,11 @@
               <w:rPr>
                 <w:rFonts w:ascii="CuprumFFU" w:hAnsi="CuprumFFU"/>
                 <w:i/>
-                <w:color w:val="808080" w:themeColor="background1" w:themeShade="80"/>
-                <w:sz w:val="24"/>
-                <w:szCs w:val="24"/>
-              </w:rPr>
-            </w:pPr>
-            <w:r>
-              <w:rPr>
-                <w:rFonts w:ascii="CuprumFFU" w:hAnsi="CuprumFFU"/>
-                <w:i/>
-                <w:color w:val="808080" w:themeColor="background1" w:themeShade="80"/>
-                <w:sz w:val="24"/>
-                <w:szCs w:val="24"/>
-              </w:rPr>
-              <w:t>Acquis</w:t>
-            </w:r>
+                <w:color w:val="0090B4"/>
+                <w:sz w:val="28"/>
+                <w:szCs w:val="28"/>
+              </w:rPr>
+            </w:pPr>
           </w:p>
         </w:tc>
         <w:tc>
@@ -3011,6 +3084,7 @@
                 <w:rFonts w:cstheme="minorHAnsi"/>
                 <w:b/>
                 <w:color w:val="0090B4"/>
+                <w:lang w:val="fr-BE"/>
               </w:rPr>
             </w:pPr>
             <w:r>
@@ -3018,191 +3092,9 @@
                 <w:rFonts w:cstheme="minorHAnsi"/>
                 <w:b/>
                 <w:color w:val="0090B4"/>
-              </w:rPr>
-              <w:t>Langages</w:t>
-            </w:r>
-          </w:p>
-          <w:p>
-            <w:pPr>
-              <w:rPr>
-                <w:rFonts w:cstheme="minorHAnsi"/>
-                <w:color w:val="000000" w:themeColor="text1"/>
-              </w:rPr>
-            </w:pPr>
-            <w:r>
-              <w:rPr>
-                <w:rFonts w:cstheme="minorHAnsi"/>
-                <w:color w:val="000000" w:themeColor="text1"/>
-              </w:rPr>
-              <w:t>Ruby, PHP, Java, Python, Bash, HTML</w:t>
-            </w:r>
-            <w:r>
-              <w:rPr>
-                <w:rFonts w:cstheme="minorHAnsi"/>
-                <w:color w:val="000000" w:themeColor="text1"/>
-              </w:rPr>
-              <w:t>/CSS</w:t>
-            </w:r>
-            <w:r>
-              <w:rPr>
-                <w:rFonts w:cstheme="minorHAnsi"/>
-                <w:color w:val="000000" w:themeColor="text1"/>
-              </w:rPr>
-              <w:t>, XML</w:t>
-            </w:r>
-            <w:r>
-              <w:rPr>
-                <w:rFonts w:cstheme="minorHAnsi"/>
-                <w:color w:val="000000" w:themeColor="text1"/>
-              </w:rPr>
-              <w:t>, XSLT</w:t>
-            </w:r>
-          </w:p>
-          <w:p>
-            <w:pPr>
-              <w:rPr>
-                <w:rFonts w:cstheme="minorHAnsi"/>
-                <w:color w:val="000000" w:themeColor="text1"/>
-                <w:sz w:val="16"/>
-                <w:szCs w:val="16"/>
-              </w:rPr>
-            </w:pPr>
-          </w:p>
-          <w:p>
-            <w:pPr>
-              <w:rPr>
-                <w:rFonts w:cstheme="minorHAnsi"/>
-                <w:b/>
-                <w:color w:val="0090B4"/>
-              </w:rPr>
-            </w:pPr>
-            <w:r>
-              <w:rPr>
-                <w:rFonts w:cstheme="minorHAnsi"/>
-                <w:b/>
-                <w:color w:val="0090B4"/>
-              </w:rPr>
-              <w:t>Frameworks</w:t>
-            </w:r>
-          </w:p>
-          <w:p>
-            <w:pPr>
-              <w:rPr>
-                <w:rFonts w:cstheme="minorHAnsi"/>
-                <w:color w:val="000000" w:themeColor="text1"/>
-              </w:rPr>
-            </w:pPr>
-            <w:r>
-              <w:rPr>
-                <w:rFonts w:cstheme="minorHAnsi"/>
-                <w:color w:val="000000" w:themeColor="text1"/>
-              </w:rPr>
-              <w:t>R</w:t>
-            </w:r>
-            <w:r>
-              <w:rPr>
-                <w:rFonts w:cstheme="minorHAnsi"/>
-                <w:color w:val="000000" w:themeColor="text1"/>
-              </w:rPr>
-              <w:t>uby on Rails, .NET</w:t>
-            </w:r>
-            <w:bookmarkStart w:id="0" w:name="_GoBack"/>
-            <w:bookmarkEnd w:id="0"/>
-          </w:p>
-          <w:p>
-            <w:pPr>
-              <w:rPr>
-                <w:rFonts w:cstheme="minorHAnsi"/>
-                <w:color w:val="000000" w:themeColor="text1"/>
-                <w:sz w:val="16"/>
-                <w:szCs w:val="16"/>
-              </w:rPr>
-            </w:pPr>
-          </w:p>
-        </w:tc>
-        <w:tc>
-          <w:tcPr>
-            <w:tcW w:w="3119" w:type="dxa"/>
-            <w:vMerge/>
-          </w:tcPr>
-          <w:p>
-            <w:pPr>
-              <w:rPr>
-                <w:rFonts w:ascii="CuprumFFU" w:hAnsi="CuprumFFU"/>
-                <w:color w:val="000000" w:themeColor="text1"/>
-                <w:sz w:val="52"/>
-                <w:szCs w:val="52"/>
-              </w:rPr>
-            </w:pPr>
-          </w:p>
-        </w:tc>
-      </w:tr>
-      <w:tr>
-        <w:tc>
-          <w:tcPr>
-            <w:tcW w:w="1809" w:type="dxa"/>
-          </w:tcPr>
-          <w:p>
-            <w:pPr>
-              <w:jc w:val="right"/>
-              <w:rPr>
-                <w:rFonts w:ascii="CuprumFFU" w:hAnsi="CuprumFFU"/>
-                <w:i/>
-                <w:color w:val="0090B4"/>
-                <w:sz w:val="28"/>
-                <w:szCs w:val="28"/>
-              </w:rPr>
-            </w:pPr>
-          </w:p>
-        </w:tc>
-        <w:tc>
-          <w:tcPr>
-            <w:tcW w:w="5812" w:type="dxa"/>
-          </w:tcPr>
-          <w:p>
-            <w:pPr>
-              <w:rPr>
-                <w:rFonts w:cstheme="minorHAnsi"/>
-                <w:b/>
-                <w:color w:val="0090B4"/>
-                <w:lang w:val="fr-BE"/>
-              </w:rPr>
-            </w:pPr>
-            <w:r>
-              <w:rPr>
-                <w:rFonts w:cstheme="minorHAnsi"/>
-                <w:b/>
-                <w:color w:val="0090B4"/>
-                <w:lang w:val="fr-BE"/>
-              </w:rPr>
-              <w:t xml:space="preserve">Systèmes </w:t>
-            </w:r>
-            <w:r>
-              <w:rPr>
-                <w:rFonts w:cstheme="minorHAnsi"/>
-                <w:b/>
-                <w:color w:val="0090B4"/>
-                <w:lang w:val="fr-BE"/>
-              </w:rPr>
-              <w:t>d’exploitation et SG</w:t>
-            </w:r>
-            <w:r>
-              <w:rPr>
-                <w:rFonts w:cstheme="minorHAnsi"/>
-                <w:b/>
-                <w:color w:val="0090B4"/>
-                <w:lang w:val="fr-BE"/>
-              </w:rPr>
-              <w:t>B</w:t>
-            </w:r>
-            <w:r>
-              <w:rPr>
-                <w:rFonts w:cstheme="minorHAnsi"/>
-                <w:b/>
-                <w:color w:val="0090B4"/>
-                <w:lang w:val="fr-BE"/>
-              </w:rPr>
-              <w:t>D</w:t>
+                <w:lang w:val="fr-BE"/>
+              </w:rPr>
+              <w:t>Systèmes d’exploitation et SGBD</w:t>
             </w:r>
           </w:p>
           <w:p>
@@ -4460,7 +4352,7 @@
 </file>
 
 <file path=customXml/itemProps1.xml><?xml version="1.0" encoding="utf-8"?>
-<ds:datastoreItem xmlns:ds="http://schemas.openxmlformats.org/officeDocument/2006/customXml" ds:itemID="{575E33DD-7351-1B4D-B587-765D0ED54AF4}">
+<ds:datastoreItem xmlns:ds="http://schemas.openxmlformats.org/officeDocument/2006/customXml" ds:itemID="{C6E4DF9E-D502-5F48-8467-7C82B1F3D177}">
   <ds:schemaRefs>
     <ds:schemaRef ds:uri="http://schemas.openxmlformats.org/officeDocument/2006/bibliography"/>
   </ds:schemaRefs>

</xml_diff>